<commit_message>
Nieuwe manier van werken
</commit_message>
<xml_diff>
--- a/Linux/Vagrant.docx
+++ b/Linux/Vagrant.docx
@@ -91,8 +91,42 @@
       <w:r>
         <w:t>Vagrant status</w:t>
       </w:r>
+    </w:p>
+    <w:p>
+      <w:pPr>
+        <w:pStyle w:val="Lijstalinea"/>
+        <w:numPr>
+          <w:ilvl w:val="0"/>
+          <w:numId w:val="1"/>
+        </w:numPr>
+      </w:pPr>
+      <w:r>
+        <w:t>Vim vagrantfile</w:t>
+      </w:r>
+    </w:p>
+    <w:p>
+      <w:pPr>
+        <w:pStyle w:val="Lijstalinea"/>
+        <w:numPr>
+          <w:ilvl w:val="0"/>
+          <w:numId w:val="1"/>
+        </w:numPr>
+      </w:pPr>
+      <w:r>
+        <w:t>Vagrant provision</w:t>
+      </w:r>
       <w:bookmarkStart w:id="0" w:name="_GoBack"/>
       <w:bookmarkEnd w:id="0"/>
+    </w:p>
+    <w:p>
+      <w:pPr>
+        <w:pStyle w:val="Lijstalinea"/>
+      </w:pPr>
+    </w:p>
+    <w:p>
+      <w:pPr>
+        <w:pStyle w:val="Lijstalinea"/>
+      </w:pPr>
     </w:p>
     <w:p>
       <w:pPr>

</xml_diff>